<commit_message>
Aktualzacja backlogu i zmiany w sprawozdaniu.
</commit_message>
<xml_diff>
--- a/BACKLOG PRODUKTU.docx
+++ b/BACKLOG PRODUKTU.docx
@@ -1896,7 +1896,7 @@
         <w:gridCol w:w="1006"/>
         <w:gridCol w:w="1059"/>
         <w:gridCol w:w="2496"/>
-        <w:gridCol w:w="1190"/>
+        <w:gridCol w:w="1249"/>
       </w:tblGrid>
       <w:tr>
         <w:trPr>
@@ -2099,6 +2099,9 @@
             <w:r>
               <w:t>KT</w:t>
             </w:r>
+            <w:r>
+              <w:t>/FG</w:t>
+            </w:r>
           </w:p>
         </w:tc>
         <w:tc>
@@ -2310,6 +2313,9 @@
             <w:pPr>
               <w:jc w:val="center"/>
             </w:pPr>
+            <w:r>
+              <w:t>W razie problemów proszę o kontakt</w:t>
+            </w:r>
           </w:p>
         </w:tc>
       </w:tr>
@@ -2424,6 +2430,9 @@
             <w:pPr>
               <w:jc w:val="center"/>
             </w:pPr>
+            <w:r>
+              <w:t>W razie problemów proszę o kontakt</w:t>
+            </w:r>
           </w:p>
         </w:tc>
       </w:tr>
@@ -2440,6 +2449,9 @@
             <w:pPr>
               <w:jc w:val="center"/>
             </w:pPr>
+            <w:r>
+              <w:t>Przeprowadzenie testów działania gry.</w:t>
+            </w:r>
           </w:p>
         </w:tc>
         <w:tc>
@@ -2451,6 +2463,9 @@
             <w:pPr>
               <w:jc w:val="center"/>
             </w:pPr>
+            <w:r>
+              <w:t>AD/MA/KT/FG</w:t>
+            </w:r>
           </w:p>
         </w:tc>
         <w:tc>
@@ -2462,6 +2477,9 @@
             <w:pPr>
               <w:jc w:val="center"/>
             </w:pPr>
+            <w:r>
+              <w:t>W trakcie</w:t>
+            </w:r>
           </w:p>
         </w:tc>
         <w:tc>
@@ -2473,6 +2491,9 @@
             <w:pPr>
               <w:jc w:val="center"/>
             </w:pPr>
+            <w:r>
+              <w:t>III</w:t>
+            </w:r>
           </w:p>
         </w:tc>
         <w:tc>
@@ -2484,6 +2505,9 @@
             <w:pPr>
               <w:jc w:val="center"/>
             </w:pPr>
+            <w:r>
+              <w:t>Wysoki</w:t>
+            </w:r>
           </w:p>
         </w:tc>
         <w:tc>
@@ -2495,6 +2519,9 @@
             <w:pPr>
               <w:jc w:val="center"/>
             </w:pPr>
+            <w:r>
+              <w:t>Wysoki</w:t>
+            </w:r>
           </w:p>
         </w:tc>
         <w:tc>
@@ -2506,6 +2533,9 @@
             <w:pPr>
               <w:jc w:val="center"/>
             </w:pPr>
+            <w:r>
+              <w:t>Zatwierdzone</w:t>
+            </w:r>
           </w:p>
         </w:tc>
         <w:tc>

</xml_diff>